<commit_message>
no async ui update issues.
</commit_message>
<xml_diff>
--- a/the_services_app_docs.docx
+++ b/the_services_app_docs.docx
@@ -241,6 +241,26 @@
     </w:p>
     <w:p>
       <w:pPr>
+        <w:pStyle w:val="ListParagraph"/>
+        <w:numPr>
+          <w:ilvl w:val="0"/>
+          <w:numId w:val="1"/>
+        </w:numPr>
+        <w:rPr>
+          <w:sz w:val="28"/>
+          <w:szCs w:val="28"/>
+        </w:rPr>
+      </w:pPr>
+      <w:r>
+        <w:rPr>
+          <w:sz w:val="28"/>
+          <w:szCs w:val="28"/>
+        </w:rPr>
+        <w:t>Ask stupid questions.</w:t>
+      </w:r>
+    </w:p>
+    <w:p>
+      <w:pPr>
         <w:rPr>
           <w:b/>
           <w:bCs/>
@@ -723,7 +743,14 @@
           <w:sz w:val="32"/>
           <w:szCs w:val="32"/>
         </w:rPr>
-        <w:t>Model Classes NEED to be present for all objects that will be put in a DB now/at some point of time.</w:t>
+        <w:t>Model Classes NEED to be present for all objects that will be put in a DB</w:t>
+      </w:r>
+      <w:r>
+        <w:rPr>
+          <w:sz w:val="32"/>
+          <w:szCs w:val="32"/>
+        </w:rPr>
+        <w:t>.</w:t>
       </w:r>
     </w:p>
     <w:p>
@@ -745,7 +772,21 @@
           <w:sz w:val="32"/>
           <w:szCs w:val="32"/>
         </w:rPr>
-        <w:t>Every string needs to be added to “strings.xml”.</w:t>
+        <w:t xml:space="preserve">Every string </w:t>
+      </w:r>
+      <w:r>
+        <w:rPr>
+          <w:sz w:val="32"/>
+          <w:szCs w:val="32"/>
+        </w:rPr>
+        <w:t xml:space="preserve">used </w:t>
+      </w:r>
+      <w:r>
+        <w:rPr>
+          <w:sz w:val="32"/>
+          <w:szCs w:val="32"/>
+        </w:rPr>
+        <w:t>needs to be added to “strings.xml”.</w:t>
       </w:r>
     </w:p>
     <w:p>
@@ -861,23 +902,7 @@
           <w:sz w:val="32"/>
           <w:szCs w:val="32"/>
         </w:rPr>
-        <w:t xml:space="preserve">Every async API hit should have its own </w:t>
-      </w:r>
-      <w:proofErr w:type="spellStart"/>
-      <w:r>
-        <w:rPr>
-          <w:sz w:val="32"/>
-          <w:szCs w:val="32"/>
-        </w:rPr>
-        <w:t>callback</w:t>
-      </w:r>
-      <w:proofErr w:type="spellEnd"/>
-      <w:r>
-        <w:rPr>
-          <w:sz w:val="32"/>
-          <w:szCs w:val="32"/>
-        </w:rPr>
-        <w:t xml:space="preserve"> interface.</w:t>
+        <w:t>If a function is used more than 2 times – create a utility &amp; document it.</w:t>
       </w:r>
     </w:p>
     <w:p>
@@ -897,7 +922,7 @@
           <w:sz w:val="32"/>
           <w:szCs w:val="32"/>
         </w:rPr>
-        <w:t>If a function is used more than 2 times – create a utility &amp; document it.</w:t>
+        <w:t>A total of 3 callback interfaces are available – USE THEM.</w:t>
       </w:r>
     </w:p>
     <w:p>
@@ -917,7 +942,7 @@
           <w:sz w:val="32"/>
           <w:szCs w:val="32"/>
         </w:rPr>
-        <w:t>A total of 3 callback interfaces are available – USE THEM.</w:t>
+        <w:t>Every getter should return STRING or Boolean only.</w:t>
       </w:r>
     </w:p>
     <w:p>
@@ -937,27 +962,21 @@
           <w:sz w:val="32"/>
           <w:szCs w:val="32"/>
         </w:rPr>
-        <w:t>Every getter should return STRING or Boolean only.</w:t>
-      </w:r>
-    </w:p>
-    <w:p>
-      <w:pPr>
-        <w:pStyle w:val="ListParagraph"/>
-        <w:numPr>
-          <w:ilvl w:val="0"/>
-          <w:numId w:val="4"/>
-        </w:numPr>
-        <w:rPr>
-          <w:sz w:val="32"/>
-          <w:szCs w:val="32"/>
-        </w:rPr>
-      </w:pPr>
-      <w:r>
-        <w:rPr>
-          <w:sz w:val="32"/>
-          <w:szCs w:val="32"/>
-        </w:rPr>
-        <w:t>Don’t implement shit but done &gt;&gt; unfinished.</w:t>
+        <w:t>Don’t implement shit but</w:t>
+      </w:r>
+      <w:r>
+        <w:rPr>
+          <w:sz w:val="32"/>
+          <w:szCs w:val="32"/>
+        </w:rPr>
+        <w:t>,</w:t>
+      </w:r>
+      <w:r>
+        <w:rPr>
+          <w:sz w:val="32"/>
+          <w:szCs w:val="32"/>
+        </w:rPr>
+        <w:t xml:space="preserve"> done &gt;&gt; unfinished.</w:t>
       </w:r>
     </w:p>
     <w:p>
@@ -1097,7 +1116,41 @@
           <w:sz w:val="32"/>
           <w:szCs w:val="32"/>
         </w:rPr>
-        <w:t>If you are not Vikendu Singh, DO NOT MERGE ANY PRs or MARK ANY ISSUES AS CLOSED.</w:t>
+        <w:t>Add @vikendu as reviewer.</w:t>
+      </w:r>
+    </w:p>
+    <w:p>
+      <w:pPr>
+        <w:pStyle w:val="ListParagraph"/>
+        <w:numPr>
+          <w:ilvl w:val="0"/>
+          <w:numId w:val="5"/>
+        </w:numPr>
+        <w:rPr>
+          <w:sz w:val="32"/>
+          <w:szCs w:val="32"/>
+        </w:rPr>
+      </w:pPr>
+      <w:r>
+        <w:rPr>
+          <w:sz w:val="32"/>
+          <w:szCs w:val="32"/>
+        </w:rPr>
+        <w:t xml:space="preserve">If you are not </w:t>
+      </w:r>
+      <w:r>
+        <w:rPr>
+          <w:sz w:val="32"/>
+          <w:szCs w:val="32"/>
+        </w:rPr>
+        <w:t>@vikendu</w:t>
+      </w:r>
+      <w:r>
+        <w:rPr>
+          <w:sz w:val="32"/>
+          <w:szCs w:val="32"/>
+        </w:rPr>
+        <w:t>, DO NOT MERGE ANY PRs or MARK ANY ISSUES AS CLOSED.</w:t>
       </w:r>
     </w:p>
     <w:p>

</xml_diff>

<commit_message>
[Issue #81] LoginActivity now redirects correctly. Implemented UserCheckActivity.java
</commit_message>
<xml_diff>
--- a/the_services_app_docs.docx
+++ b/the_services_app_docs.docx
@@ -688,12 +688,21 @@
           <w:szCs w:val="32"/>
         </w:rPr>
       </w:pPr>
-      <w:r>
-        <w:rPr>
-          <w:sz w:val="32"/>
-          <w:szCs w:val="32"/>
-        </w:rPr>
-        <w:t>Every thing that goes in the Database HAS TO BE AN OBJECT</w:t>
+      <w:proofErr w:type="spellStart"/>
+      <w:r>
+        <w:rPr>
+          <w:sz w:val="32"/>
+          <w:szCs w:val="32"/>
+        </w:rPr>
+        <w:t>Every thing</w:t>
+      </w:r>
+      <w:proofErr w:type="spellEnd"/>
+      <w:r>
+        <w:rPr>
+          <w:sz w:val="32"/>
+          <w:szCs w:val="32"/>
+        </w:rPr>
+        <w:t xml:space="preserve"> that goes in the Database HAS TO BE AN OBJECT</w:t>
       </w:r>
       <w:r>
         <w:rPr>
@@ -709,6 +718,7 @@
         </w:rPr>
         <w:t xml:space="preserve"> or a </w:t>
       </w:r>
+      <w:proofErr w:type="gramStart"/>
       <w:r>
         <w:rPr>
           <w:sz w:val="32"/>
@@ -721,7 +731,15 @@
           <w:sz w:val="32"/>
           <w:szCs w:val="32"/>
         </w:rPr>
-        <w:t>etter() should exist for the value inserted.</w:t>
+        <w:t>etter(</w:t>
+      </w:r>
+      <w:proofErr w:type="gramEnd"/>
+      <w:r>
+        <w:rPr>
+          <w:sz w:val="32"/>
+          <w:szCs w:val="32"/>
+        </w:rPr>
+        <w:t>) should exist for the value inserted.</w:t>
       </w:r>
     </w:p>
     <w:p>
@@ -942,7 +960,21 @@
           <w:sz w:val="32"/>
           <w:szCs w:val="32"/>
         </w:rPr>
-        <w:t>Every getter should return STRING or Boolean only.</w:t>
+        <w:t xml:space="preserve">Every getter should return STRING or Boolean </w:t>
+      </w:r>
+      <w:r>
+        <w:rPr>
+          <w:sz w:val="32"/>
+          <w:szCs w:val="32"/>
+        </w:rPr>
+        <w:t xml:space="preserve">or Custom OBJECT </w:t>
+      </w:r>
+      <w:r>
+        <w:rPr>
+          <w:sz w:val="32"/>
+          <w:szCs w:val="32"/>
+        </w:rPr>
+        <w:t>only.</w:t>
       </w:r>
     </w:p>
     <w:p>
@@ -1064,12 +1096,30 @@
           <w:szCs w:val="32"/>
         </w:rPr>
       </w:pPr>
-      <w:r>
-        <w:rPr>
-          <w:sz w:val="32"/>
-          <w:szCs w:val="32"/>
-        </w:rPr>
-        <w:t>Your .gitignore needs to be</w:t>
+      <w:proofErr w:type="gramStart"/>
+      <w:r>
+        <w:rPr>
+          <w:sz w:val="32"/>
+          <w:szCs w:val="32"/>
+        </w:rPr>
+        <w:t>Your .</w:t>
+      </w:r>
+      <w:proofErr w:type="spellStart"/>
+      <w:r>
+        <w:rPr>
+          <w:sz w:val="32"/>
+          <w:szCs w:val="32"/>
+        </w:rPr>
+        <w:t>gitignore</w:t>
+      </w:r>
+      <w:proofErr w:type="spellEnd"/>
+      <w:proofErr w:type="gramEnd"/>
+      <w:r>
+        <w:rPr>
+          <w:sz w:val="32"/>
+          <w:szCs w:val="32"/>
+        </w:rPr>
+        <w:t xml:space="preserve"> needs to be</w:t>
       </w:r>
       <w:r>
         <w:rPr>
@@ -1205,6 +1255,26 @@
           <w:szCs w:val="32"/>
         </w:rPr>
         <w:t>Only the final version of the PR will be merged.</w:t>
+      </w:r>
+    </w:p>
+    <w:p>
+      <w:pPr>
+        <w:pStyle w:val="ListParagraph"/>
+        <w:numPr>
+          <w:ilvl w:val="0"/>
+          <w:numId w:val="5"/>
+        </w:numPr>
+        <w:rPr>
+          <w:sz w:val="32"/>
+          <w:szCs w:val="32"/>
+        </w:rPr>
+      </w:pPr>
+      <w:r>
+        <w:rPr>
+          <w:sz w:val="32"/>
+          <w:szCs w:val="32"/>
+        </w:rPr>
+        <w:t>FORMAT – [Issue #xx] Branch name/something else.</w:t>
       </w:r>
     </w:p>
     <w:p>
@@ -1261,6 +1331,7 @@
           <w:sz w:val="28"/>
           <w:szCs w:val="28"/>
         </w:rPr>
+        <w:lastRenderedPageBreak/>
         <w:t>Developer Support – Resolve issues and TODOS. Research. Get reviewed by developers before closing issues. [Available]</w:t>
       </w:r>
     </w:p>

</xml_diff>